<commit_message>
nop lan cuối bt1
</commit_message>
<xml_diff>
--- a/tên MB.docx
+++ b/tên MB.docx
@@ -302,136 +302,247 @@
           <w:bCs/>
           <w:szCs w:val="26"/>
         </w:rPr>
-        <w:t>(</w:t>
+        <w:t>(cắt quân số )</w:t>
+      </w:r>
+    </w:p>
+    <w:p>
+      <w:pPr>
+        <w:rPr>
+          <w:bCs/>
+          <w:szCs w:val="26"/>
+        </w:rPr>
+      </w:pPr>
+    </w:p>
+    <w:p>
+      <w:pPr>
+        <w:rPr>
+          <w:bCs/>
+        </w:rPr>
+      </w:pPr>
+      <w:r>
+        <w:rPr>
+          <w:bCs/>
+        </w:rPr>
+        <w:t>1</w:t>
+      </w:r>
+      <w:r>
+        <w:rPr>
+          <w:bCs/>
+        </w:rPr>
+        <w:t xml:space="preserve"> </w:t>
+      </w:r>
+      <w:r>
+        <w:rPr>
+          <w:bCs/>
+        </w:rPr>
+        <w:t>phiếu kê khai bạn đọc</w:t>
+      </w:r>
+    </w:p>
+    <w:p>
+      <w:pPr>
+        <w:rPr>
+          <w:bCs/>
+        </w:rPr>
+      </w:pPr>
+      <w:r>
+        <w:rPr>
+          <w:bCs/>
+        </w:rPr>
+        <w:t>2</w:t>
+      </w:r>
+      <w:r>
+        <w:rPr>
+          <w:bCs/>
+        </w:rPr>
+        <w:t xml:space="preserve"> </w:t>
+      </w:r>
+      <w:r>
+        <w:rPr>
+          <w:bCs/>
+        </w:rPr>
+        <w:t>T</w:t>
+      </w:r>
+      <w:r>
+        <w:rPr>
+          <w:bCs/>
+        </w:rPr>
+        <w:t xml:space="preserve">hẻ thư viện </w:t>
+      </w:r>
+    </w:p>
+    <w:p>
+      <w:pPr>
+        <w:rPr>
+          <w:bCs/>
+        </w:rPr>
+      </w:pPr>
+      <w:r>
+        <w:rPr>
+          <w:bCs/>
+        </w:rPr>
+        <w:t>3</w:t>
+      </w:r>
+      <w:r>
+        <w:rPr>
+          <w:bCs/>
+        </w:rPr>
+        <w:t xml:space="preserve"> </w:t>
+      </w:r>
+      <w:r>
+        <w:rPr>
+          <w:bCs/>
+        </w:rPr>
+        <w:t xml:space="preserve">sổ mượn trả </w:t>
+      </w:r>
+    </w:p>
+    <w:p>
+      <w:pPr>
+        <w:rPr>
+          <w:bCs/>
+        </w:rPr>
+      </w:pPr>
+      <w:r>
+        <w:rPr>
+          <w:bCs/>
+        </w:rPr>
+        <w:t>4</w:t>
+      </w:r>
+      <w:r>
+        <w:rPr>
+          <w:bCs/>
+        </w:rPr>
+        <w:t xml:space="preserve"> </w:t>
+      </w:r>
+      <w:r>
+        <w:rPr>
+          <w:bCs/>
+        </w:rPr>
+        <w:t>sổ mượn tài liệu mật</w:t>
+      </w:r>
+    </w:p>
+    <w:p>
+      <w:pPr>
+        <w:rPr>
+          <w:bCs/>
+        </w:rPr>
+      </w:pPr>
+      <w:r>
+        <w:rPr>
+          <w:bCs/>
+        </w:rPr>
+        <w:t>5</w:t>
+      </w:r>
+      <w:r>
+        <w:rPr>
+          <w:bCs/>
+        </w:rPr>
+        <w:t xml:space="preserve"> </w:t>
+      </w:r>
+      <w:r>
+        <w:rPr>
+          <w:bCs/>
+        </w:rPr>
+        <w:t>sổ theo dõi mượn trả sách mật</w:t>
+      </w:r>
+    </w:p>
+    <w:p>
+      <w:pPr>
+        <w:rPr>
+          <w:bCs/>
+        </w:rPr>
+      </w:pPr>
+      <w:r>
+        <w:rPr>
+          <w:bCs/>
+          <w:lang w:val="fr-FR"/>
+        </w:rPr>
+        <w:t>6</w:t>
+      </w:r>
+      <w:r>
+        <w:rPr>
+          <w:bCs/>
+          <w:lang w:val="fr-FR"/>
+        </w:rPr>
+        <w:t xml:space="preserve"> </w:t>
+      </w:r>
+      <w:r>
+        <w:rPr>
+          <w:bCs/>
+        </w:rPr>
+        <w:t xml:space="preserve">file Excel </w:t>
+      </w:r>
+    </w:p>
+    <w:p>
+      <w:pPr>
+        <w:rPr>
+          <w:bCs/>
+        </w:rPr>
+      </w:pPr>
+      <w:r>
+        <w:rPr>
+          <w:bCs/>
+          <w:lang w:val="fr-FR"/>
+        </w:rPr>
+        <w:t>7</w:t>
+      </w:r>
+      <w:r>
+        <w:rPr>
+          <w:bCs/>
+          <w:lang w:val="fr-FR"/>
+        </w:rPr>
+        <w:t xml:space="preserve"> </w:t>
+      </w:r>
+      <w:r>
+        <w:rPr>
+          <w:bCs/>
+        </w:rPr>
+        <w:t xml:space="preserve">đơn mượn tài liệu mật </w:t>
+      </w:r>
+    </w:p>
+    <w:p>
+      <w:pPr>
+        <w:rPr>
+          <w:bCs/>
+        </w:rPr>
+      </w:pPr>
+      <w:r>
+        <w:rPr>
+          <w:bCs/>
+        </w:rPr>
+        <w:t>8</w:t>
+      </w:r>
+      <w:r>
+        <w:rPr>
+          <w:bCs/>
+        </w:rPr>
+        <w:t xml:space="preserve"> </w:t>
+      </w:r>
+      <w:r>
+        <w:rPr>
+          <w:bCs/>
+        </w:rPr>
+        <w:t xml:space="preserve">biên bản phạt </w:t>
       </w:r>
       <w:bookmarkStart w:id="0" w:name="_GoBack"/>
       <w:bookmarkEnd w:id="0"/>
-      <w:r>
-        <w:rPr>
-          <w:bCs/>
-          <w:szCs w:val="26"/>
-        </w:rPr>
-        <w:t>cắt quân số )</w:t>
-      </w:r>
-    </w:p>
-    <w:p>
-      <w:pPr>
-        <w:rPr>
-          <w:bCs/>
-          <w:szCs w:val="26"/>
-        </w:rPr>
-      </w:pPr>
-    </w:p>
-    <w:p>
-      <w:pPr>
-        <w:rPr>
-          <w:bCs/>
-        </w:rPr>
-      </w:pPr>
-      <w:r>
-        <w:rPr>
-          <w:bCs/>
-        </w:rPr>
-        <w:t>phiếu kê khai bạn đọc</w:t>
-      </w:r>
-    </w:p>
-    <w:p>
-      <w:pPr>
-        <w:rPr>
-          <w:bCs/>
-        </w:rPr>
-      </w:pPr>
-      <w:r>
-        <w:rPr>
-          <w:bCs/>
-        </w:rPr>
-        <w:t xml:space="preserve">thẻ thư viện </w:t>
-      </w:r>
-    </w:p>
-    <w:p>
-      <w:pPr>
-        <w:rPr>
-          <w:bCs/>
-        </w:rPr>
-      </w:pPr>
-      <w:r>
-        <w:rPr>
-          <w:bCs/>
-        </w:rPr>
-        <w:t xml:space="preserve">sổ mượn trả </w:t>
-      </w:r>
-    </w:p>
-    <w:p>
-      <w:pPr>
-        <w:rPr>
-          <w:bCs/>
-        </w:rPr>
-      </w:pPr>
-      <w:r>
-        <w:rPr>
-          <w:bCs/>
-        </w:rPr>
-        <w:t>sổ mượn tài liệu mật</w:t>
-      </w:r>
-    </w:p>
-    <w:p>
-      <w:pPr>
-        <w:rPr>
-          <w:bCs/>
-        </w:rPr>
-      </w:pPr>
-      <w:r>
-        <w:rPr>
-          <w:bCs/>
-        </w:rPr>
-        <w:t>sổ theo dõi mượn trả sách mật</w:t>
-      </w:r>
-    </w:p>
-    <w:p>
-      <w:pPr>
-        <w:rPr>
-          <w:bCs/>
-        </w:rPr>
-      </w:pPr>
-      <w:r>
-        <w:rPr>
-          <w:bCs/>
-        </w:rPr>
-        <w:t xml:space="preserve">file Excel </w:t>
-      </w:r>
-    </w:p>
-    <w:p>
-      <w:pPr>
-        <w:rPr>
-          <w:bCs/>
-        </w:rPr>
-      </w:pPr>
-      <w:r>
-        <w:rPr>
-          <w:bCs/>
-        </w:rPr>
-        <w:t xml:space="preserve">đơn mượn tài liệu mật </w:t>
-      </w:r>
-    </w:p>
-    <w:p>
-      <w:pPr>
-        <w:rPr>
-          <w:bCs/>
-        </w:rPr>
-      </w:pPr>
-      <w:r>
-        <w:rPr>
-          <w:bCs/>
-        </w:rPr>
-        <w:t xml:space="preserve">biên bản phạt </w:t>
-      </w:r>
-    </w:p>
-    <w:p>
-      <w:pPr>
-        <w:rPr>
-          <w:bCs/>
-        </w:rPr>
-      </w:pPr>
+    </w:p>
+    <w:p>
+      <w:pPr>
+        <w:rPr>
+          <w:bCs/>
+        </w:rPr>
+      </w:pPr>
+      <w:r>
+        <w:rPr>
+          <w:bCs/>
+        </w:rPr>
+        <w:t>9</w:t>
+      </w:r>
+      <w:r>
+        <w:rPr>
+          <w:bCs/>
+        </w:rPr>
+        <w:t xml:space="preserve"> </w:t>
+      </w:r>
       <w:r>
         <w:rPr>
           <w:bCs/>
@@ -449,65 +560,45 @@
         <w:rPr>
           <w:bCs/>
         </w:rPr>
+        <w:t>10</w:t>
+      </w:r>
+      <w:r>
+        <w:rPr>
+          <w:bCs/>
+        </w:rPr>
+        <w:t xml:space="preserve"> </w:t>
+      </w:r>
+      <w:r>
+        <w:rPr>
+          <w:bCs/>
+        </w:rPr>
         <w:t>báo cáo về tình trạng của sách</w:t>
       </w:r>
     </w:p>
     <w:p>
+      <w:pPr>
+        <w:rPr>
+          <w:bCs/>
+          <w:szCs w:val="26"/>
+        </w:rPr>
+      </w:pPr>
+      <w:r>
+        <w:rPr>
+          <w:bCs/>
+        </w:rPr>
+        <w:t>11</w:t>
+      </w:r>
+      <w:r>
+        <w:rPr>
+          <w:bCs/>
+        </w:rPr>
+        <w:t xml:space="preserve"> </w:t>
+      </w:r>
       <w:r>
         <w:rPr>
           <w:bCs/>
         </w:rPr>
         <w:t xml:space="preserve">số đăng kí cá biệt </w:t>
-      </w:r>
-    </w:p>
-    <w:p>
-      <w:pPr>
-        <w:spacing w:after="120"/>
-        <w:rPr>
-          <w:bCs/>
-          <w:szCs w:val="26"/>
-        </w:rPr>
-      </w:pPr>
-      <w:r>
-        <w:rPr>
-          <w:bCs/>
-          <w:szCs w:val="26"/>
-        </w:rPr>
-        <w:t xml:space="preserve">QT1.1; </w:t>
-      </w:r>
-      <w:r>
-        <w:t xml:space="preserve">QT1.2; </w:t>
-      </w:r>
-      <w:r>
-        <w:rPr>
-          <w:bCs/>
-          <w:szCs w:val="26"/>
-        </w:rPr>
-        <w:t>QT2.1; QT2.2; QT2.3; QT2.4; QT3.1; QT3.2; QT4.1; QT4.2; QT4.3; QT4.4</w:t>
-      </w:r>
-    </w:p>
-    <w:p>
-      <w:pPr>
-        <w:spacing w:after="120"/>
-        <w:rPr>
-          <w:bCs/>
-          <w:szCs w:val="26"/>
-        </w:rPr>
-      </w:pPr>
-    </w:p>
-    <w:p>
-      <w:pPr>
-        <w:rPr>
-          <w:bCs/>
-          <w:szCs w:val="26"/>
-        </w:rPr>
-      </w:pPr>
-      <w:r>
-        <w:rPr>
-          <w:bCs/>
-          <w:szCs w:val="26"/>
-        </w:rPr>
-        <w:t>QT2.2; QT2.3; QT3.1; QT3.2; QT4.1; QT4.3</w:t>
       </w:r>
     </w:p>
     <w:p>
@@ -1306,7 +1397,7 @@
 </file>
 
 <file path=customXml/itemProps1.xml><?xml version="1.0" encoding="utf-8"?>
-<ds:datastoreItem xmlns:ds="http://schemas.openxmlformats.org/officeDocument/2006/customXml" ds:itemID="{F30FB2CA-5BFF-4209-A63E-7377DC7B78C9}">
+<ds:datastoreItem xmlns:ds="http://schemas.openxmlformats.org/officeDocument/2006/customXml" ds:itemID="{6CDF5A3D-53B9-4483-9733-C95B8D6628B1}">
   <ds:schemaRefs>
     <ds:schemaRef ds:uri="http://schemas.openxmlformats.org/officeDocument/2006/bibliography"/>
   </ds:schemaRefs>

</xml_diff>